<commit_message>
lr3 done + pw1
</commit_message>
<xml_diff>
--- a/lr2/Максим Супруненко - ЛЗ_2_Задачі класифікації в середовищі аналізу даних.docx
+++ b/lr2/Максим Супруненко - ЛЗ_2_Задачі класифікації в середовищі аналізу даних.docx
@@ -1341,10 +1341,11 @@
     <w:p>
       <w:pPr>
         <w:rPr>
-          <w:rFonts w:ascii="Times New Roman" w:hAnsi="Times New Roman" w:eastAsia="Times New Roman" w:cs="Times New Roman"/>
-          <w:sz w:val="28"/>
-          <w:szCs w:val="28"/>
-          <w:rtl w:val="0"/>
+          <w:rFonts w:hint="default" w:ascii="Times New Roman" w:hAnsi="Times New Roman" w:eastAsia="Times New Roman" w:cs="Times New Roman"/>
+          <w:sz w:val="28"/>
+          <w:szCs w:val="28"/>
+          <w:rtl w:val="0"/>
+          <w:lang w:val="en-US"/>
         </w:rPr>
       </w:pPr>
       <w:r>
@@ -1356,8 +1357,6 @@
         </w:rPr>
         <w:br w:type="page"/>
       </w:r>
-      <w:bookmarkStart w:id="1" w:name="_GoBack"/>
-      <w:bookmarkEnd w:id="1"/>
     </w:p>
     <w:p>
       <w:pPr>
@@ -3151,6 +3150,10 @@
             <w:insideH w:val="single" w:color="auto" w:sz="4" w:space="0"/>
             <w:insideV w:val="single" w:color="auto" w:sz="4" w:space="0"/>
           </w:tblBorders>
+          <w:tblCellMar>
+            <w:left w:w="108" w:type="dxa"/>
+            <w:right w:w="108" w:type="dxa"/>
+          </w:tblCellMar>
         </w:tblPrEx>
         <w:tc>
           <w:tcPr>
@@ -4131,6 +4134,10 @@
             <w:insideH w:val="single" w:color="auto" w:sz="4" w:space="0"/>
             <w:insideV w:val="single" w:color="auto" w:sz="4" w:space="0"/>
           </w:tblBorders>
+          <w:tblCellMar>
+            <w:left w:w="108" w:type="dxa"/>
+            <w:right w:w="108" w:type="dxa"/>
+          </w:tblCellMar>
         </w:tblPrEx>
         <w:tc>
           <w:tcPr>
@@ -5132,6 +5139,7 @@
           <w:szCs w:val="28"/>
         </w:rPr>
       </w:pPr>
+      <w:bookmarkStart w:id="1" w:name="_GoBack"/>
       <w:r>
         <w:drawing>
           <wp:inline distT="0" distB="0" distL="114300" distR="114300">
@@ -5175,6 +5183,7 @@
           </wp:inline>
         </w:drawing>
       </w:r>
+      <w:bookmarkEnd w:id="1"/>
     </w:p>
     <w:p>
       <w:pPr>

</xml_diff>